<commit_message>
Extraction des differentes parties du code
</commit_message>
<xml_diff>
--- a/Etapes.docx
+++ b/Etapes.docx
@@ -31,7 +31,21 @@
         <w:t>Projet codes-barres</w:t>
       </w:r>
     </w:p>
-    <w:p/>
+    <w:p>
+      <w:pPr>
+        <w:rPr>
+          <w:b/>
+          <w:u w:val="single"/>
+        </w:rPr>
+      </w:pPr>
+      <w:r>
+        <w:rPr>
+          <w:b/>
+          <w:u w:val="single"/>
+        </w:rPr>
+        <w:t>I/ Extraction de la signature du code</w:t>
+      </w:r>
+    </w:p>
     <w:p>
       <w:pPr>
         <w:pStyle w:val="Paragraphedeliste"/>
@@ -77,9 +91,123 @@
       <w:proofErr w:type="spellEnd"/>
       <w:r>
         <w:t>)</w:t>
+      </w:r>
+    </w:p>
+    <w:p>
+      <w:pPr>
+        <w:pStyle w:val="Paragraphedeliste"/>
+        <w:numPr>
+          <w:ilvl w:val="0"/>
+          <w:numId w:val="2"/>
+        </w:numPr>
+      </w:pPr>
+      <w:r>
+        <w:t xml:space="preserve">Matrice d’intensité pour chaque pixel </w:t>
+      </w:r>
+    </w:p>
+    <w:p>
+      <w:pPr>
+        <w:pStyle w:val="Paragraphedeliste"/>
+        <w:numPr>
+          <w:ilvl w:val="0"/>
+          <w:numId w:val="2"/>
+        </w:numPr>
+      </w:pPr>
+      <w:r>
+        <w:t>Détermination d’un seuil par Otsu</w:t>
+      </w:r>
+      <w:r>
+        <w:t xml:space="preserve"> (</w:t>
+      </w:r>
+      <w:r>
+        <w:t>https://sites.google.com/site/lizantchristopher/services/binarisation-1</w:t>
+      </w:r>
+      <w:r>
+        <w:t>)</w:t>
+      </w:r>
+    </w:p>
+    <w:p>
+      <w:pPr>
+        <w:pStyle w:val="Paragraphedeliste"/>
+        <w:numPr>
+          <w:ilvl w:val="0"/>
+          <w:numId w:val="2"/>
+        </w:numPr>
+      </w:pPr>
+      <w:r>
+        <w:t>Binarisation de la matrice I</w:t>
+      </w:r>
+    </w:p>
+    <w:p>
+      <w:pPr>
+        <w:pStyle w:val="Paragraphedeliste"/>
+        <w:numPr>
+          <w:ilvl w:val="0"/>
+          <w:numId w:val="2"/>
+        </w:numPr>
+      </w:pPr>
+      <w:r>
+        <w:t>On trouve premier et dernier point dans matrice I binarisé</w:t>
+      </w:r>
+      <w:r>
+        <w:t xml:space="preserve"> (premier et dernier 1)</w:t>
+      </w:r>
+    </w:p>
+    <w:p>
+      <w:pPr>
+        <w:pStyle w:val="Paragraphedeliste"/>
+        <w:numPr>
+          <w:ilvl w:val="0"/>
+          <w:numId w:val="2"/>
+        </w:numPr>
+      </w:pPr>
+      <w:r>
+        <w:t>Récupération des coordonnées spatiales</w:t>
+      </w:r>
+      <w:r>
+        <w:t xml:space="preserve"> </w:t>
+      </w:r>
+    </w:p>
+    <w:p>
+      <w:pPr>
+        <w:pStyle w:val="Paragraphedeliste"/>
+        <w:numPr>
+          <w:ilvl w:val="0"/>
+          <w:numId w:val="2"/>
+        </w:numPr>
+      </w:pPr>
+      <w:r>
+        <w:t>Nouvelle matrice rayon</w:t>
+      </w:r>
+    </w:p>
+    <w:p>
+      <w:pPr>
+        <w:pStyle w:val="Paragraphedeliste"/>
+        <w:numPr>
+          <w:ilvl w:val="0"/>
+          <w:numId w:val="2"/>
+        </w:numPr>
+      </w:pPr>
+      <w:r>
+        <w:t>Nouvelle matrice I</w:t>
+      </w:r>
+    </w:p>
+    <w:p>
+      <w:pPr>
+        <w:pStyle w:val="Paragraphedeliste"/>
+        <w:numPr>
+          <w:ilvl w:val="0"/>
+          <w:numId w:val="2"/>
+        </w:numPr>
+      </w:pPr>
+      <w:r>
+        <w:t>Echantillonnage de I pour avoir un multiple</w:t>
       </w:r>
       <w:bookmarkStart w:id="0" w:name="_GoBack"/>
       <w:bookmarkEnd w:id="0"/>
+      <w:r>
+        <w:t xml:space="preserve"> de 95</w:t>
+      </w:r>
     </w:p>
     <w:p>
       <w:pPr>
@@ -90,142 +218,35 @@
         </w:numPr>
       </w:pPr>
       <w:r>
-        <w:t xml:space="preserve">Matrice d’intensité pour chaque pixel </w:t>
-      </w:r>
-    </w:p>
-    <w:p>
-      <w:pPr>
-        <w:pStyle w:val="Paragraphedeliste"/>
-        <w:numPr>
-          <w:ilvl w:val="0"/>
-          <w:numId w:val="2"/>
-        </w:numPr>
-      </w:pPr>
-      <w:r>
-        <w:t>Détermination d’un seuil par Otsu</w:t>
-      </w:r>
-      <w:r>
-        <w:t xml:space="preserve"> (</w:t>
-      </w:r>
-      <w:r>
-        <w:t>https://sites.google.com/site/lizantchristopher/services/binarisation-1</w:t>
-      </w:r>
-      <w:r>
-        <w:t>)</w:t>
-      </w:r>
-    </w:p>
-    <w:p>
-      <w:pPr>
-        <w:pStyle w:val="Paragraphedeliste"/>
-        <w:numPr>
-          <w:ilvl w:val="0"/>
-          <w:numId w:val="2"/>
-        </w:numPr>
-      </w:pPr>
-      <w:r>
-        <w:t>Binarisation de la matrice I</w:t>
-      </w:r>
-    </w:p>
-    <w:p>
-      <w:pPr>
-        <w:pStyle w:val="Paragraphedeliste"/>
-        <w:numPr>
-          <w:ilvl w:val="0"/>
-          <w:numId w:val="2"/>
-        </w:numPr>
-      </w:pPr>
-      <w:r>
-        <w:t>On trouve premier et dernier point dans matrice I binarisé</w:t>
-      </w:r>
-    </w:p>
-    <w:p>
-      <w:pPr>
-        <w:pStyle w:val="Paragraphedeliste"/>
-        <w:numPr>
-          <w:ilvl w:val="0"/>
-          <w:numId w:val="2"/>
-        </w:numPr>
-      </w:pPr>
-      <w:r>
-        <w:t>Récupération des coordonnées spatiales</w:t>
-      </w:r>
-      <w:r>
-        <w:t xml:space="preserve"> (</w:t>
-      </w:r>
-      <w:r>
-        <w:t xml:space="preserve">indices du premier point aura ses coordonnées dans la matrice </w:t>
-      </w:r>
-      <w:proofErr w:type="spellStart"/>
-      <w:r>
-        <w:t>mat_rayon</w:t>
-      </w:r>
-      <w:proofErr w:type="spellEnd"/>
-      <w:r>
-        <w:t xml:space="preserve"> à l’indice du premier point)</w:t>
+        <w:t xml:space="preserve">Binarisation de I </w:t>
       </w:r>
     </w:p>
     <w:p/>
     <w:p>
       <w:r>
-        <w:t xml:space="preserve">Attention : quand on fait le </w:t>
-      </w:r>
-      <w:proofErr w:type="spellStart"/>
-      <w:r>
-        <w:t>g</w:t>
-      </w:r>
-      <w:r>
-        <w:t>input</w:t>
-      </w:r>
-      <w:proofErr w:type="spellEnd"/>
-      <w:r>
-        <w:t xml:space="preserve">, le point1 correspond au dernier point et le point2 correspond au </w:t>
-      </w:r>
-      <w:r>
-        <w:t xml:space="preserve">premier </w:t>
-      </w:r>
-      <w:r>
-        <w:sym w:font="Wingdings" w:char="F0E0"/>
-      </w:r>
-      <w:r>
-        <w:t xml:space="preserve"> on a changer les points + fait un </w:t>
-      </w:r>
-      <w:proofErr w:type="spellStart"/>
-      <w:r>
-        <w:t>flipud</w:t>
-      </w:r>
-      <w:proofErr w:type="spellEnd"/>
-      <w:r>
-        <w:t xml:space="preserve"> mais PAS PRECIS</w:t>
-      </w:r>
-      <w:r>
-        <w:t xml:space="preserve"> </w:t>
-      </w:r>
-      <w:r>
-        <w:sym w:font="Wingdings" w:char="F0E0"/>
-      </w:r>
-      <w:r>
-        <w:t xml:space="preserve"> le refaire bien </w:t>
-      </w:r>
-    </w:p>
-    <w:p/>
-    <w:p>
-      <w:r>
-        <w:t xml:space="preserve">On a récupéré dans </w:t>
-      </w:r>
-      <w:proofErr w:type="spellStart"/>
-      <w:r>
-        <w:t>new_mat</w:t>
-      </w:r>
-      <w:proofErr w:type="spellEnd"/>
-      <w:r>
-        <w:t xml:space="preserve"> le nouveau rayon tronqué (il faut maintenant l’échantillonner sur 95 segments)</w:t>
-      </w:r>
-    </w:p>
-    <w:p/>
-    <w:p>
-      <w:r>
-        <w:t>Refaire le round au niveau de la matrice_rayon</w:t>
-      </w:r>
+        <w:t>II/ Identification des chiffres codés dans la signature</w:t>
+      </w:r>
+    </w:p>
+    <w:p>
+      <w:pPr>
+        <w:pStyle w:val="Paragraphedeliste"/>
+        <w:numPr>
+          <w:ilvl w:val="0"/>
+          <w:numId w:val="3"/>
+        </w:numPr>
+      </w:pPr>
+      <w:r>
+        <w:t>Découpe de la signature du code pour retrouver les gardes et les différents chiffres</w:t>
+      </w:r>
+    </w:p>
+    <w:p>
+      <w:pPr>
+        <w:pStyle w:val="Paragraphedeliste"/>
+        <w:numPr>
+          <w:ilvl w:val="0"/>
+          <w:numId w:val="3"/>
+        </w:numPr>
+      </w:pPr>
     </w:p>
     <w:sectPr>
       <w:pgSz w:w="11906" w:h="16838"/>
@@ -329,6 +350,95 @@
     </w:lvl>
   </w:abstractNum>
   <w:abstractNum w:abstractNumId="1" w15:restartNumberingAfterBreak="0">
+    <w:nsid w:val="492430DB"/>
+    <w:multiLevelType w:val="hybridMultilevel"/>
+    <w:tmpl w:val="DF601642"/>
+    <w:lvl w:ilvl="0" w:tplc="040C0011">
+      <w:start w:val="1"/>
+      <w:numFmt w:val="decimal"/>
+      <w:lvlText w:val="%1)"/>
+      <w:lvlJc w:val="left"/>
+      <w:pPr>
+        <w:ind w:left="720" w:hanging="360"/>
+      </w:pPr>
+      <w:rPr>
+        <w:rFonts w:hint="default"/>
+      </w:rPr>
+    </w:lvl>
+    <w:lvl w:ilvl="1" w:tplc="040C0019" w:tentative="1">
+      <w:start w:val="1"/>
+      <w:numFmt w:val="lowerLetter"/>
+      <w:lvlText w:val="%2."/>
+      <w:lvlJc w:val="left"/>
+      <w:pPr>
+        <w:ind w:left="1440" w:hanging="360"/>
+      </w:pPr>
+    </w:lvl>
+    <w:lvl w:ilvl="2" w:tplc="040C001B" w:tentative="1">
+      <w:start w:val="1"/>
+      <w:numFmt w:val="lowerRoman"/>
+      <w:lvlText w:val="%3."/>
+      <w:lvlJc w:val="right"/>
+      <w:pPr>
+        <w:ind w:left="2160" w:hanging="180"/>
+      </w:pPr>
+    </w:lvl>
+    <w:lvl w:ilvl="3" w:tplc="040C000F" w:tentative="1">
+      <w:start w:val="1"/>
+      <w:numFmt w:val="decimal"/>
+      <w:lvlText w:val="%4."/>
+      <w:lvlJc w:val="left"/>
+      <w:pPr>
+        <w:ind w:left="2880" w:hanging="360"/>
+      </w:pPr>
+    </w:lvl>
+    <w:lvl w:ilvl="4" w:tplc="040C0019" w:tentative="1">
+      <w:start w:val="1"/>
+      <w:numFmt w:val="lowerLetter"/>
+      <w:lvlText w:val="%5."/>
+      <w:lvlJc w:val="left"/>
+      <w:pPr>
+        <w:ind w:left="3600" w:hanging="360"/>
+      </w:pPr>
+    </w:lvl>
+    <w:lvl w:ilvl="5" w:tplc="040C001B" w:tentative="1">
+      <w:start w:val="1"/>
+      <w:numFmt w:val="lowerRoman"/>
+      <w:lvlText w:val="%6."/>
+      <w:lvlJc w:val="right"/>
+      <w:pPr>
+        <w:ind w:left="4320" w:hanging="180"/>
+      </w:pPr>
+    </w:lvl>
+    <w:lvl w:ilvl="6" w:tplc="040C000F" w:tentative="1">
+      <w:start w:val="1"/>
+      <w:numFmt w:val="decimal"/>
+      <w:lvlText w:val="%7."/>
+      <w:lvlJc w:val="left"/>
+      <w:pPr>
+        <w:ind w:left="5040" w:hanging="360"/>
+      </w:pPr>
+    </w:lvl>
+    <w:lvl w:ilvl="7" w:tplc="040C0019" w:tentative="1">
+      <w:start w:val="1"/>
+      <w:numFmt w:val="lowerLetter"/>
+      <w:lvlText w:val="%8."/>
+      <w:lvlJc w:val="left"/>
+      <w:pPr>
+        <w:ind w:left="5760" w:hanging="360"/>
+      </w:pPr>
+    </w:lvl>
+    <w:lvl w:ilvl="8" w:tplc="040C001B" w:tentative="1">
+      <w:start w:val="1"/>
+      <w:numFmt w:val="lowerRoman"/>
+      <w:lvlText w:val="%9."/>
+      <w:lvlJc w:val="right"/>
+      <w:pPr>
+        <w:ind w:left="6480" w:hanging="180"/>
+      </w:pPr>
+    </w:lvl>
+  </w:abstractNum>
+  <w:abstractNum w:abstractNumId="2" w15:restartNumberingAfterBreak="0">
     <w:nsid w:val="6A837997"/>
     <w:multiLevelType w:val="hybridMultilevel"/>
     <w:tmpl w:val="2FB454A8"/>
@@ -418,10 +528,13 @@
     </w:lvl>
   </w:abstractNum>
   <w:num w:numId="1">
-    <w:abstractNumId w:val="1"/>
+    <w:abstractNumId w:val="2"/>
   </w:num>
   <w:num w:numId="2">
     <w:abstractNumId w:val="0"/>
+  </w:num>
+  <w:num w:numId="3">
+    <w:abstractNumId w:val="1"/>
   </w:num>
 </w:numbering>
 </file>

</xml_diff>

<commit_message>
Identification des chiffres : pb à revoir
</commit_message>
<xml_diff>
--- a/Etapes.docx
+++ b/Etapes.docx
@@ -102,7 +102,13 @@
         </w:numPr>
       </w:pPr>
       <w:r>
-        <w:t xml:space="preserve">Matrice d’intensité pour chaque pixel </w:t>
+        <w:t xml:space="preserve">Vecteur </w:t>
+      </w:r>
+      <w:r>
+        <w:t>colonne</w:t>
+      </w:r>
+      <w:r>
+        <w:t xml:space="preserve"> d’intensité pour chaque pixel </w:t>
       </w:r>
     </w:p>
     <w:p>
@@ -135,7 +141,7 @@
         </w:numPr>
       </w:pPr>
       <w:r>
-        <w:t>Binarisation de la matrice I</w:t>
+        <w:t>Binarisation de I</w:t>
       </w:r>
     </w:p>
     <w:p>
@@ -189,7 +195,13 @@
         </w:numPr>
       </w:pPr>
       <w:r>
-        <w:t>Nouvelle matrice I</w:t>
+        <w:t xml:space="preserve">Nouveau vecteur </w:t>
+      </w:r>
+      <w:r>
+        <w:t>colonne</w:t>
+      </w:r>
+      <w:r>
+        <w:t xml:space="preserve"> I</w:t>
       </w:r>
     </w:p>
     <w:p>
@@ -203,6 +215,9 @@
       <w:r>
         <w:t>Echantillonnage de I pour avoir un multiple de 95</w:t>
       </w:r>
+      <w:r>
+        <w:t xml:space="preserve"> en dupliquant u fois les colonnes</w:t>
+      </w:r>
     </w:p>
     <w:p>
       <w:pPr>
@@ -303,6 +318,14 @@
       <w:r>
         <w:t xml:space="preserve"> en fonction de u </w:t>
       </w:r>
+      <w:r>
+        <w:t>(</w:t>
+      </w:r>
+      <w:r>
+        <w:t>matrice de 10 colonnes contenant chaque chiffre et de 7*u lignes)</w:t>
+      </w:r>
+      <w:bookmarkStart w:id="0" w:name="_GoBack"/>
+      <w:bookmarkEnd w:id="0"/>
     </w:p>
     <w:p>
       <w:pPr>
@@ -387,15 +410,7 @@
         <w:rPr>
           <w:color w:val="FF0000"/>
         </w:rPr>
-        <w:t>+ Voir bon échantillonnage</w:t>
-      </w:r>
-      <w:bookmarkStart w:id="0" w:name="_GoBack"/>
-      <w:bookmarkEnd w:id="0"/>
-      <w:r>
-        <w:rPr>
-          <w:color w:val="FF0000"/>
-        </w:rPr>
-        <w:t xml:space="preserve"> pour </w:t>
+        <w:t xml:space="preserve">+ Voir bon échantillonnage pour </w:t>
       </w:r>
       <w:proofErr w:type="spellStart"/>
       <w:r>

</xml_diff>

<commit_message>
Toujours pb indentification chiffre
</commit_message>
<xml_diff>
--- a/Etapes.docx
+++ b/Etapes.docx
@@ -102,6 +102,9 @@
         </w:numPr>
       </w:pPr>
       <w:r>
+        <w:t xml:space="preserve">Intensité : </w:t>
+      </w:r>
+      <w:r>
         <w:t xml:space="preserve">Vecteur </w:t>
       </w:r>
       <w:r>
@@ -233,7 +236,17 @@
     </w:p>
     <w:p/>
     <w:p>
-      <w:r>
+      <w:pPr>
+        <w:rPr>
+          <w:b/>
+          <w:u w:val="single"/>
+        </w:rPr>
+      </w:pPr>
+      <w:r>
+        <w:rPr>
+          <w:b/>
+          <w:u w:val="single"/>
+        </w:rPr>
         <w:t>II/ Identification des chiffres codés dans la signature</w:t>
       </w:r>
     </w:p>
@@ -324,107 +337,165 @@
       <w:r>
         <w:t>matrice de 10 colonnes contenant chaque chiffre et de 7*u lignes)</w:t>
       </w:r>
+    </w:p>
+    <w:p>
+      <w:pPr>
+        <w:pStyle w:val="Paragraphedeliste"/>
+        <w:numPr>
+          <w:ilvl w:val="1"/>
+          <w:numId w:val="3"/>
+        </w:numPr>
+      </w:pPr>
+      <w:r>
+        <w:t xml:space="preserve">Mesure de ressemblance </w:t>
+      </w:r>
+    </w:p>
+    <w:p>
+      <w:pPr>
+        <w:pStyle w:val="Paragraphedeliste"/>
+        <w:numPr>
+          <w:ilvl w:val="1"/>
+          <w:numId w:val="3"/>
+        </w:numPr>
+      </w:pPr>
+      <w:proofErr w:type="spellStart"/>
+      <w:r>
+        <w:t>Determination</w:t>
+      </w:r>
+      <w:proofErr w:type="spellEnd"/>
+      <w:r>
+        <w:t xml:space="preserve"> de l’</w:t>
+      </w:r>
+      <w:proofErr w:type="spellStart"/>
+      <w:r>
+        <w:t>élement</w:t>
+      </w:r>
+      <w:proofErr w:type="spellEnd"/>
+    </w:p>
+    <w:p>
+      <w:pPr>
+        <w:pStyle w:val="Paragraphedeliste"/>
+        <w:numPr>
+          <w:ilvl w:val="1"/>
+          <w:numId w:val="3"/>
+        </w:numPr>
+      </w:pPr>
+      <w:r>
+        <w:t xml:space="preserve">Détermination du chiffre </w:t>
+      </w:r>
+    </w:p>
+    <w:p>
+      <w:pPr>
+        <w:rPr>
+          <w:color w:val="FF0000"/>
+        </w:rPr>
+      </w:pPr>
+      <w:r>
+        <w:rPr>
+          <w:color w:val="FF0000"/>
+        </w:rPr>
+        <w:t xml:space="preserve">Attention : problème dans la fonction échantillonnage !! </w:t>
+      </w:r>
+      <w:proofErr w:type="spellStart"/>
+      <w:r>
+        <w:rPr>
+          <w:color w:val="FF0000"/>
+        </w:rPr>
+        <w:t>verif</w:t>
+      </w:r>
+      <w:proofErr w:type="spellEnd"/>
+      <w:r>
+        <w:rPr>
+          <w:color w:val="FF0000"/>
+        </w:rPr>
+        <w:t xml:space="preserve"> si m ou n </w:t>
+      </w:r>
+    </w:p>
+    <w:p>
+      <w:pPr>
+        <w:rPr>
+          <w:color w:val="FF0000"/>
+        </w:rPr>
+      </w:pPr>
+      <w:r>
+        <w:rPr>
+          <w:color w:val="FF0000"/>
+        </w:rPr>
+        <w:t xml:space="preserve">+ Voir bon échantillonnage pour </w:t>
+      </w:r>
+      <w:proofErr w:type="spellStart"/>
+      <w:r>
+        <w:rPr>
+          <w:color w:val="FF0000"/>
+        </w:rPr>
+        <w:t>s_th</w:t>
+      </w:r>
+      <w:proofErr w:type="spellEnd"/>
+      <w:r>
+        <w:rPr>
+          <w:color w:val="FF0000"/>
+        </w:rPr>
+        <w:t xml:space="preserve"> (on veut dupliquer les 10 chiffres u fois)</w:t>
+      </w:r>
+    </w:p>
+    <w:p>
+      <w:pPr>
+        <w:rPr>
+          <w:color w:val="FF0000"/>
+        </w:rPr>
+      </w:pPr>
+    </w:p>
+    <w:p>
+      <w:pPr>
+        <w:rPr>
+          <w:color w:val="FF0000"/>
+        </w:rPr>
+      </w:pPr>
+      <w:r>
+        <w:rPr>
+          <w:color w:val="FF0000"/>
+        </w:rPr>
+        <w:t>Questions :</w:t>
+      </w:r>
+    </w:p>
+    <w:p>
+      <w:pPr>
+        <w:pStyle w:val="Paragraphedeliste"/>
+        <w:numPr>
+          <w:ilvl w:val="0"/>
+          <w:numId w:val="4"/>
+        </w:numPr>
+        <w:rPr>
+          <w:color w:val="FF0000"/>
+        </w:rPr>
+      </w:pPr>
+      <w:r>
+        <w:rPr>
+          <w:color w:val="FF0000"/>
+        </w:rPr>
+        <w:t xml:space="preserve">On a trouvé le u d’une certaine </w:t>
+      </w:r>
+      <w:proofErr w:type="spellStart"/>
+      <w:r>
+        <w:rPr>
+          <w:color w:val="FF0000"/>
+        </w:rPr>
+        <w:t>facon</w:t>
+      </w:r>
+      <w:proofErr w:type="spellEnd"/>
+      <w:r>
+        <w:rPr>
+          <w:color w:val="FF0000"/>
+        </w:rPr>
+        <w:t>, ce n’est pas mieux de le trouver avec la garde</w:t>
+      </w:r>
       <w:bookmarkStart w:id="0" w:name="_GoBack"/>
       <w:bookmarkEnd w:id="0"/>
-    </w:p>
-    <w:p>
-      <w:pPr>
-        <w:pStyle w:val="Paragraphedeliste"/>
-        <w:numPr>
-          <w:ilvl w:val="1"/>
-          <w:numId w:val="3"/>
-        </w:numPr>
-      </w:pPr>
-      <w:r>
-        <w:t xml:space="preserve">Mesure de ressemblance </w:t>
-      </w:r>
-    </w:p>
-    <w:p>
-      <w:pPr>
-        <w:pStyle w:val="Paragraphedeliste"/>
-        <w:numPr>
-          <w:ilvl w:val="1"/>
-          <w:numId w:val="3"/>
-        </w:numPr>
-      </w:pPr>
-      <w:proofErr w:type="spellStart"/>
-      <w:r>
-        <w:t>Determination</w:t>
-      </w:r>
-      <w:proofErr w:type="spellEnd"/>
-      <w:r>
-        <w:t xml:space="preserve"> de l’</w:t>
-      </w:r>
-      <w:proofErr w:type="spellStart"/>
-      <w:r>
-        <w:t>élement</w:t>
-      </w:r>
-      <w:proofErr w:type="spellEnd"/>
-    </w:p>
-    <w:p>
-      <w:pPr>
-        <w:pStyle w:val="Paragraphedeliste"/>
-        <w:numPr>
-          <w:ilvl w:val="1"/>
-          <w:numId w:val="3"/>
-        </w:numPr>
-      </w:pPr>
-      <w:r>
-        <w:t xml:space="preserve">Détermination du chiffre </w:t>
-      </w:r>
-    </w:p>
-    <w:p>
-      <w:pPr>
+      <w:r>
         <w:rPr>
           <w:color w:val="FF0000"/>
         </w:rPr>
-      </w:pPr>
-      <w:r>
-        <w:rPr>
-          <w:color w:val="FF0000"/>
-        </w:rPr>
-        <w:t xml:space="preserve">Attention : problème dans la fonction échantillonnage !! </w:t>
-      </w:r>
-      <w:proofErr w:type="spellStart"/>
-      <w:r>
-        <w:rPr>
-          <w:color w:val="FF0000"/>
-        </w:rPr>
-        <w:t>verif</w:t>
-      </w:r>
-      <w:proofErr w:type="spellEnd"/>
-      <w:r>
-        <w:rPr>
-          <w:color w:val="FF0000"/>
-        </w:rPr>
-        <w:t xml:space="preserve"> si m ou n </w:t>
-      </w:r>
-    </w:p>
-    <w:p>
-      <w:pPr>
-        <w:rPr>
-          <w:color w:val="FF0000"/>
-        </w:rPr>
-      </w:pPr>
-      <w:r>
-        <w:rPr>
-          <w:color w:val="FF0000"/>
-        </w:rPr>
-        <w:t xml:space="preserve">+ Voir bon échantillonnage pour </w:t>
-      </w:r>
-      <w:proofErr w:type="spellStart"/>
-      <w:r>
-        <w:rPr>
-          <w:color w:val="FF0000"/>
-        </w:rPr>
-        <w:t>s_th</w:t>
-      </w:r>
-      <w:proofErr w:type="spellEnd"/>
-      <w:r>
-        <w:rPr>
-          <w:color w:val="FF0000"/>
-        </w:rPr>
-        <w:t xml:space="preserve"> (on veut dupliquer les 10 chiffres u fois)</w:t>
+        <w:t xml:space="preserve"> ? </w:t>
       </w:r>
     </w:p>
     <w:sectPr>
@@ -529,6 +600,118 @@
     </w:lvl>
   </w:abstractNum>
   <w:abstractNum w:abstractNumId="1" w15:restartNumberingAfterBreak="0">
+    <w:nsid w:val="16B55D7D"/>
+    <w:multiLevelType w:val="hybridMultilevel"/>
+    <w:tmpl w:val="9B34ABE2"/>
+    <w:lvl w:ilvl="0" w:tplc="77CE7930">
+      <w:numFmt w:val="bullet"/>
+      <w:lvlText w:val="-"/>
+      <w:lvlJc w:val="left"/>
+      <w:pPr>
+        <w:ind w:left="720" w:hanging="360"/>
+      </w:pPr>
+      <w:rPr>
+        <w:rFonts w:ascii="Calibri" w:eastAsiaTheme="minorEastAsia" w:hAnsi="Calibri" w:cs="Calibri" w:hint="default"/>
+      </w:rPr>
+    </w:lvl>
+    <w:lvl w:ilvl="1" w:tplc="040C0003" w:tentative="1">
+      <w:start w:val="1"/>
+      <w:numFmt w:val="bullet"/>
+      <w:lvlText w:val="o"/>
+      <w:lvlJc w:val="left"/>
+      <w:pPr>
+        <w:ind w:left="1440" w:hanging="360"/>
+      </w:pPr>
+      <w:rPr>
+        <w:rFonts w:ascii="Courier New" w:hAnsi="Courier New" w:cs="Courier New" w:hint="default"/>
+      </w:rPr>
+    </w:lvl>
+    <w:lvl w:ilvl="2" w:tplc="040C0005" w:tentative="1">
+      <w:start w:val="1"/>
+      <w:numFmt w:val="bullet"/>
+      <w:lvlText w:val=""/>
+      <w:lvlJc w:val="left"/>
+      <w:pPr>
+        <w:ind w:left="2160" w:hanging="360"/>
+      </w:pPr>
+      <w:rPr>
+        <w:rFonts w:ascii="Wingdings" w:hAnsi="Wingdings" w:hint="default"/>
+      </w:rPr>
+    </w:lvl>
+    <w:lvl w:ilvl="3" w:tplc="040C0001" w:tentative="1">
+      <w:start w:val="1"/>
+      <w:numFmt w:val="bullet"/>
+      <w:lvlText w:val=""/>
+      <w:lvlJc w:val="left"/>
+      <w:pPr>
+        <w:ind w:left="2880" w:hanging="360"/>
+      </w:pPr>
+      <w:rPr>
+        <w:rFonts w:ascii="Symbol" w:hAnsi="Symbol" w:hint="default"/>
+      </w:rPr>
+    </w:lvl>
+    <w:lvl w:ilvl="4" w:tplc="040C0003" w:tentative="1">
+      <w:start w:val="1"/>
+      <w:numFmt w:val="bullet"/>
+      <w:lvlText w:val="o"/>
+      <w:lvlJc w:val="left"/>
+      <w:pPr>
+        <w:ind w:left="3600" w:hanging="360"/>
+      </w:pPr>
+      <w:rPr>
+        <w:rFonts w:ascii="Courier New" w:hAnsi="Courier New" w:cs="Courier New" w:hint="default"/>
+      </w:rPr>
+    </w:lvl>
+    <w:lvl w:ilvl="5" w:tplc="040C0005" w:tentative="1">
+      <w:start w:val="1"/>
+      <w:numFmt w:val="bullet"/>
+      <w:lvlText w:val=""/>
+      <w:lvlJc w:val="left"/>
+      <w:pPr>
+        <w:ind w:left="4320" w:hanging="360"/>
+      </w:pPr>
+      <w:rPr>
+        <w:rFonts w:ascii="Wingdings" w:hAnsi="Wingdings" w:hint="default"/>
+      </w:rPr>
+    </w:lvl>
+    <w:lvl w:ilvl="6" w:tplc="040C0001" w:tentative="1">
+      <w:start w:val="1"/>
+      <w:numFmt w:val="bullet"/>
+      <w:lvlText w:val=""/>
+      <w:lvlJc w:val="left"/>
+      <w:pPr>
+        <w:ind w:left="5040" w:hanging="360"/>
+      </w:pPr>
+      <w:rPr>
+        <w:rFonts w:ascii="Symbol" w:hAnsi="Symbol" w:hint="default"/>
+      </w:rPr>
+    </w:lvl>
+    <w:lvl w:ilvl="7" w:tplc="040C0003" w:tentative="1">
+      <w:start w:val="1"/>
+      <w:numFmt w:val="bullet"/>
+      <w:lvlText w:val="o"/>
+      <w:lvlJc w:val="left"/>
+      <w:pPr>
+        <w:ind w:left="5760" w:hanging="360"/>
+      </w:pPr>
+      <w:rPr>
+        <w:rFonts w:ascii="Courier New" w:hAnsi="Courier New" w:cs="Courier New" w:hint="default"/>
+      </w:rPr>
+    </w:lvl>
+    <w:lvl w:ilvl="8" w:tplc="040C0005" w:tentative="1">
+      <w:start w:val="1"/>
+      <w:numFmt w:val="bullet"/>
+      <w:lvlText w:val=""/>
+      <w:lvlJc w:val="left"/>
+      <w:pPr>
+        <w:ind w:left="6480" w:hanging="360"/>
+      </w:pPr>
+      <w:rPr>
+        <w:rFonts w:ascii="Wingdings" w:hAnsi="Wingdings" w:hint="default"/>
+      </w:rPr>
+    </w:lvl>
+  </w:abstractNum>
+  <w:abstractNum w:abstractNumId="2" w15:restartNumberingAfterBreak="0">
     <w:nsid w:val="492430DB"/>
     <w:multiLevelType w:val="hybridMultilevel"/>
     <w:tmpl w:val="DF601642"/>
@@ -617,7 +800,7 @@
       </w:pPr>
     </w:lvl>
   </w:abstractNum>
-  <w:abstractNum w:abstractNumId="2" w15:restartNumberingAfterBreak="0">
+  <w:abstractNum w:abstractNumId="3" w15:restartNumberingAfterBreak="0">
     <w:nsid w:val="6A837997"/>
     <w:multiLevelType w:val="hybridMultilevel"/>
     <w:tmpl w:val="2FB454A8"/>
@@ -707,12 +890,15 @@
     </w:lvl>
   </w:abstractNum>
   <w:num w:numId="1">
-    <w:abstractNumId w:val="2"/>
+    <w:abstractNumId w:val="3"/>
   </w:num>
   <w:num w:numId="2">
     <w:abstractNumId w:val="0"/>
   </w:num>
   <w:num w:numId="3">
+    <w:abstractNumId w:val="2"/>
+  </w:num>
+  <w:num w:numId="4">
     <w:abstractNumId w:val="1"/>
   </w:num>
 </w:numbering>

</xml_diff>